<commit_message>
Update Notebook 5 - Submit Form Data.docx
</commit_message>
<xml_diff>
--- a/Notebook 5 - Submit Form Data.docx
+++ b/Notebook 5 - Submit Form Data.docx
@@ -80,7 +80,10 @@
         </w:numPr>
       </w:pPr>
       <w:r>
-        <w:t>The action attribute is where you are committing the action needed</w:t>
+        <w:t xml:space="preserve">The action attribute is </w:t>
+      </w:r>
+      <w:r>
+        <w:t>inside the endpoint</w:t>
       </w:r>
     </w:p>
     <w:p>
@@ -97,7 +100,10 @@
         <w:t xml:space="preserve">with post </w:t>
       </w:r>
       <w:r>
-        <w:t>attribute is how to send form data to an html page</w:t>
+        <w:t xml:space="preserve">attribute is </w:t>
+      </w:r>
+      <w:r>
+        <w:t>a post request</w:t>
       </w:r>
     </w:p>
     <w:p>
@@ -317,7 +323,10 @@
         <w:t>T</w:t>
       </w:r>
       <w:r>
-        <w:t>he name attribute defines the name of an element in the input</w:t>
+        <w:t xml:space="preserve">he name attribute defines the name </w:t>
+      </w:r>
+      <w:r>
+        <w:t>inside of an input box</w:t>
       </w:r>
     </w:p>
     <w:p>
@@ -331,8 +340,13 @@
         <w:t>T</w:t>
       </w:r>
       <w:r>
-        <w:t>he value and placeholder attribute define the value and the text for what you want the input to be:</w:t>
-      </w:r>
+        <w:t xml:space="preserve">he value and placeholder attribute </w:t>
+      </w:r>
+      <w:r>
+        <w:t>define the value of an input box and the predefined text in an input box.</w:t>
+      </w:r>
+      <w:bookmarkStart w:id="1" w:name="_GoBack"/>
+      <w:bookmarkEnd w:id="1"/>
     </w:p>
     <w:p>
       <w:pPr>
@@ -1105,8 +1119,8 @@
       <w:pPr>
         <w:pStyle w:val="Heading2"/>
       </w:pPr>
-      <w:bookmarkStart w:id="1" w:name="_rfgpcdmwumw9" w:colFirst="0" w:colLast="0"/>
-      <w:bookmarkEnd w:id="1"/>
+      <w:bookmarkStart w:id="2" w:name="_rfgpcdmwumw9" w:colFirst="0" w:colLast="0"/>
+      <w:bookmarkEnd w:id="2"/>
       <w:r>
         <w:t>&lt;form&gt;</w:t>
       </w:r>
@@ -1299,12 +1313,7 @@
         <w:t>W</w:t>
       </w:r>
       <w:r>
-        <w:t>hen running your html website, there will appear a button. Due to you not having the correct page yet, it will prompt with an error. But otherwise, it would use another file and record the text that you input</w:t>
-      </w:r>
-      <w:bookmarkStart w:id="2" w:name="_GoBack"/>
-      <w:bookmarkEnd w:id="2"/>
-      <w:r>
-        <w:t xml:space="preserve"> in the second file.</w:t>
+        <w:t>hen running your html website, there will appear a button. Due to you not having the correct page yet, it will prompt with an error. But otherwise, it would use another file and record the text that you input in the second file.</w:t>
       </w:r>
     </w:p>
     <w:sectPr>
@@ -3570,7 +3579,7 @@
 </file>
 
 <file path=customXml/itemProps1.xml><?xml version="1.0" encoding="utf-8"?>
-<ds:datastoreItem xmlns:ds="http://schemas.openxmlformats.org/officeDocument/2006/customXml" ds:itemID="{6F6D4139-8E51-4D0A-B740-2644F83A1F8B}">
+<ds:datastoreItem xmlns:ds="http://schemas.openxmlformats.org/officeDocument/2006/customXml" ds:itemID="{E55A961C-2AD5-40B0-BD93-4E176B833B5F}">
   <ds:schemaRefs>
     <ds:schemaRef ds:uri="http://schemas.openxmlformats.org/officeDocument/2006/bibliography"/>
   </ds:schemaRefs>

</xml_diff>